<commit_message>
fixed configuration attribute FailOnUnresolvedExpression ignored by ParagraphRepeatProcessor
</commit_message>
<xml_diff>
--- a/src/test/resources/org/wickedsource/docxstamper/MapAccessorAndReflectivePropertyAccessorTest.docx
+++ b/src/test/resources/org/wickedsource/docxstamper/MapAccessorAndReflectivePropertyAccessorTest.docx
@@ -3,8 +3,16 @@
 <w:document xmlns:wpc="http://schemas.microsoft.com/office/word/2010/wordprocessingCanvas" xmlns:cx="http://schemas.microsoft.com/office/drawing/2014/chartex" xmlns:cx1="http://schemas.microsoft.com/office/drawing/2015/9/8/chartex" xmlns:cx2="http://schemas.microsoft.com/office/drawing/2015/10/21/chartex" xmlns:cx3="http://schemas.microsoft.com/office/drawing/2016/5/9/chartex" xmlns:cx4="http://schemas.microsoft.com/office/drawing/2016/5/10/chartex" xmlns:cx5="http://schemas.microsoft.com/office/drawing/2016/5/11/chartex" xmlns:cx6="http://schemas.microsoft.com/office/drawing/2016/5/12/chartex" xmlns:cx7="http://schemas.microsoft.com/office/drawing/2016/5/13/chartex" xmlns:cx8="http://schemas.microsoft.com/office/drawing/2016/5/14/chartex" xmlns:mc="http://schemas.openxmlformats.org/markup-compatibility/2006" xmlns:aink="http://schemas.microsoft.com/office/drawing/2016/ink" xmlns:am3d="http://schemas.microsoft.com/office/drawing/2017/model3d" xmlns:o="urn:schemas-microsoft-com:office:office" xmlns:oel="http://schemas.microsoft.com/office/2019/extlst" xmlns:r="http://schemas.openxmlformats.org/officeDocument/2006/relationships" xmlns:m="http://schemas.openxmlformats.org/officeDocument/2006/math" xmlns:v="urn:schemas-microsoft-com:vml" xmlns:wp14="http://schemas.microsoft.com/office/word/2010/wordprocessingDrawing" xmlns:wp="http://schemas.openxmlformats.org/drawingml/2006/wordprocessingDrawing" xmlns:w10="urn:schemas-microsoft-com:office:word" xmlns:w="http://schemas.openxmlformats.org/wordprocessingml/2006/main" xmlns:w14="http://schemas.microsoft.com/office/word/2010/wordml" xmlns:w15="http://schemas.microsoft.com/office/word/2012/wordml" xmlns:w16cex="http://schemas.microsoft.com/office/word/2018/wordml/cex" xmlns:w16cid="http://schemas.microsoft.com/office/word/2016/wordml/cid" xmlns:w16="http://schemas.microsoft.com/office/word/2018/wordml" xmlns:w16sdtdh="http://schemas.microsoft.com/office/word/2020/wordml/sdtdatahash" xmlns:w16se="http://schemas.microsoft.com/office/word/2015/wordml/symex" xmlns:wpg="http://schemas.microsoft.com/office/word/2010/wordprocessingGroup" xmlns:wpi="http://schemas.microsoft.com/office/word/2010/wordprocessingInk" xmlns:wne="http://schemas.microsoft.com/office/word/2006/wordml" xmlns:wps="http://schemas.microsoft.com/office/word/2010/wordprocessingShape" mc:Ignorable="w14 w15 w16se w16cid w16 w16cex w16sdtdh wp14">
   <w:body>
     <w:p>
+      <w:commentRangeStart w:id="0"/>
       <w:r>
         <w:t>Flat string : ${FLAT_STRING}</w:t>
+      </w:r>
+      <w:commentRangeEnd w:id="0"/>
+      <w:r>
+        <w:rPr>
+          <w:rStyle w:val="Marquedecommentaire"/>
+        </w:rPr>
+        <w:commentReference w:id="0"/>
       </w:r>
     </w:p>
     <w:p/>
@@ -34,49 +42,13 @@
           <w:tcPr>
             <w:tcW w:w="9062" w:type="dxa"/>
           </w:tcPr>
+          <w:p/>
           <w:p>
-            <w:commentRangeStart w:id="0"/>
+            <w:commentRangeStart w:id="1"/>
             <w:r>
               <w:t>${value}</w:t>
             </w:r>
-            <w:commentRangeEnd w:id="0"/>
-            <w:r>
-              <w:rPr>
-                <w:rStyle w:val="Marquedecommentaire"/>
-              </w:rPr>
-              <w:commentReference w:id="0"/>
-            </w:r>
-          </w:p>
-        </w:tc>
-      </w:tr>
-    </w:tbl>
-    <w:p/>
-    <w:tbl>
-      <w:tblPr>
-        <w:tblStyle w:val="Grilledutableau"/>
-        <w:tblW w:w="0" w:type="auto"/>
-        <w:tblLook w:val="04A0" w:firstRow="1" w:lastRow="0" w:firstColumn="1" w:lastColumn="0" w:noHBand="0" w:noVBand="1"/>
-      </w:tblPr>
-      <w:tblGrid>
-        <w:gridCol w:w="9062"/>
-      </w:tblGrid>
-      <w:tr>
-        <w:tc>
-          <w:tcPr>
-            <w:tcW w:w="9062" w:type="dxa"/>
-          </w:tcPr>
-          <w:p>
-            <w:commentRangeStart w:id="1"/>
-          </w:p>
-        </w:tc>
-      </w:tr>
-      <w:commentRangeEnd w:id="1"/>
-      <w:tr>
-        <w:tc>
-          <w:tcPr>
-            <w:tcW w:w="9062" w:type="dxa"/>
-          </w:tcPr>
-          <w:p>
+            <w:commentRangeEnd w:id="1"/>
             <w:r>
               <w:rPr>
                 <w:rStyle w:val="Marquedecommentaire"/>
@@ -84,9 +56,41 @@
               <w:commentReference w:id="1"/>
             </w:r>
           </w:p>
+          <w:p/>
         </w:tc>
       </w:tr>
     </w:tbl>
+    <w:p/>
+    <w:p/>
+    <w:p>
+      <w:commentRangeStart w:id="2"/>
+      <w:r>
+        <w:t>Paragraph start</w:t>
+      </w:r>
+    </w:p>
+    <w:p>
+      <w:r>
+        <w:t>${value</w:t>
+      </w:r>
+      <w:r>
+        <w:t>s</w:t>
+      </w:r>
+      <w:r>
+        <w:t>}</w:t>
+      </w:r>
+    </w:p>
+    <w:p>
+      <w:r>
+        <w:t>Paragraph end</w:t>
+      </w:r>
+      <w:commentRangeEnd w:id="2"/>
+      <w:r>
+        <w:rPr>
+          <w:rStyle w:val="Marquedecommentaire"/>
+        </w:rPr>
+        <w:commentReference w:id="2"/>
+      </w:r>
+    </w:p>
     <w:p/>
     <w:sectPr>
       <w:pgSz w:w="11906" w:h="16838"/>
@@ -100,7 +104,7 @@
 
 <file path=word/comments.xml><?xml version="1.0" encoding="utf-8"?>
 <w:comments xmlns:wpc="http://schemas.microsoft.com/office/word/2010/wordprocessingCanvas" xmlns:cx="http://schemas.microsoft.com/office/drawing/2014/chartex" xmlns:cx1="http://schemas.microsoft.com/office/drawing/2015/9/8/chartex" xmlns:cx2="http://schemas.microsoft.com/office/drawing/2015/10/21/chartex" xmlns:cx3="http://schemas.microsoft.com/office/drawing/2016/5/9/chartex" xmlns:cx4="http://schemas.microsoft.com/office/drawing/2016/5/10/chartex" xmlns:cx5="http://schemas.microsoft.com/office/drawing/2016/5/11/chartex" xmlns:cx6="http://schemas.microsoft.com/office/drawing/2016/5/12/chartex" xmlns:cx7="http://schemas.microsoft.com/office/drawing/2016/5/13/chartex" xmlns:cx8="http://schemas.microsoft.com/office/drawing/2016/5/14/chartex" xmlns:mc="http://schemas.openxmlformats.org/markup-compatibility/2006" xmlns:aink="http://schemas.microsoft.com/office/drawing/2016/ink" xmlns:am3d="http://schemas.microsoft.com/office/drawing/2017/model3d" xmlns:o="urn:schemas-microsoft-com:office:office" xmlns:oel="http://schemas.microsoft.com/office/2019/extlst" xmlns:r="http://schemas.openxmlformats.org/officeDocument/2006/relationships" xmlns:m="http://schemas.openxmlformats.org/officeDocument/2006/math" xmlns:v="urn:schemas-microsoft-com:vml" xmlns:wp14="http://schemas.microsoft.com/office/word/2010/wordprocessingDrawing" xmlns:wp="http://schemas.openxmlformats.org/drawingml/2006/wordprocessingDrawing" xmlns:w10="urn:schemas-microsoft-com:office:word" xmlns:w="http://schemas.openxmlformats.org/wordprocessingml/2006/main" xmlns:w14="http://schemas.microsoft.com/office/word/2010/wordml" xmlns:w15="http://schemas.microsoft.com/office/word/2012/wordml" xmlns:w16cex="http://schemas.microsoft.com/office/word/2018/wordml/cex" xmlns:w16cid="http://schemas.microsoft.com/office/word/2016/wordml/cid" xmlns:w16="http://schemas.microsoft.com/office/word/2018/wordml" xmlns:w16sdtdh="http://schemas.microsoft.com/office/word/2020/wordml/sdtdatahash" xmlns:w16se="http://schemas.microsoft.com/office/word/2015/wordml/symex" xmlns:wpg="http://schemas.microsoft.com/office/word/2010/wordprocessingGroup" xmlns:wpi="http://schemas.microsoft.com/office/word/2010/wordprocessingInk" xmlns:wne="http://schemas.microsoft.com/office/word/2006/wordml" xmlns:wps="http://schemas.microsoft.com/office/word/2010/wordprocessingShape" mc:Ignorable="w14 w15 w16se w16cid w16 w16cex w16sdtdh wp14">
-  <w:comment w:id="0" w:author="Youssouf NACIRI" w:date="2023-01-06T15:34:00Z" w:initials="YN">
+  <w:comment w:id="0" w:author="Youssouf NACIRI" w:date="2023-01-06T16:32:00Z" w:initials="YN">
     <w:p>
       <w:pPr>
         <w:pStyle w:val="Commentaire"/>
@@ -112,11 +116,11 @@
         <w:annotationRef/>
       </w:r>
       <w:r>
-        <w:t>repeatTableRow(OBJECT_LIST_PROP)</w:t>
+        <w:t>displayParagraphIfPresent(FLAT_STRING)</w:t>
       </w:r>
     </w:p>
   </w:comment>
-  <w:comment w:id="1" w:author="Youssouf NACIRI" w:date="2023-01-06T15:35:00Z" w:initials="YN">
+  <w:comment w:id="1" w:author="Youssouf NACIRI" w:date="2023-01-06T15:34:00Z" w:initials="YN">
     <w:p>
       <w:pPr>
         <w:pStyle w:val="Commentaire"/>
@@ -128,7 +132,23 @@
         <w:annotationRef/>
       </w:r>
       <w:r>
-        <w:t>resolveTable(OBJECT_STAMP_PROP)</w:t>
+        <w:t>repeatTableRow(OBJECT_LIST_PROP)</w:t>
+      </w:r>
+    </w:p>
+  </w:comment>
+  <w:comment w:id="2" w:author="Youssouf NACIRI" w:date="2023-01-06T16:23:00Z" w:initials="YN">
+    <w:p>
+      <w:pPr>
+        <w:pStyle w:val="Commentaire"/>
+      </w:pPr>
+      <w:r>
+        <w:rPr>
+          <w:rStyle w:val="Marquedecommentaire"/>
+        </w:rPr>
+        <w:annotationRef/>
+      </w:r>
+      <w:r>
+        <w:t>repeatParagraph(OBJECT_LIST_PROP)</w:t>
       </w:r>
     </w:p>
   </w:comment>
@@ -137,22 +157,25 @@
 
 <file path=word/commentsExtended.xml><?xml version="1.0" encoding="utf-8"?>
 <w15:commentsEx xmlns:wpc="http://schemas.microsoft.com/office/word/2010/wordprocessingCanvas" xmlns:cx="http://schemas.microsoft.com/office/drawing/2014/chartex" xmlns:cx1="http://schemas.microsoft.com/office/drawing/2015/9/8/chartex" xmlns:cx2="http://schemas.microsoft.com/office/drawing/2015/10/21/chartex" xmlns:cx3="http://schemas.microsoft.com/office/drawing/2016/5/9/chartex" xmlns:cx4="http://schemas.microsoft.com/office/drawing/2016/5/10/chartex" xmlns:cx5="http://schemas.microsoft.com/office/drawing/2016/5/11/chartex" xmlns:cx6="http://schemas.microsoft.com/office/drawing/2016/5/12/chartex" xmlns:cx7="http://schemas.microsoft.com/office/drawing/2016/5/13/chartex" xmlns:cx8="http://schemas.microsoft.com/office/drawing/2016/5/14/chartex" xmlns:mc="http://schemas.openxmlformats.org/markup-compatibility/2006" xmlns:aink="http://schemas.microsoft.com/office/drawing/2016/ink" xmlns:am3d="http://schemas.microsoft.com/office/drawing/2017/model3d" xmlns:o="urn:schemas-microsoft-com:office:office" xmlns:oel="http://schemas.microsoft.com/office/2019/extlst" xmlns:r="http://schemas.openxmlformats.org/officeDocument/2006/relationships" xmlns:m="http://schemas.openxmlformats.org/officeDocument/2006/math" xmlns:v="urn:schemas-microsoft-com:vml" xmlns:wp14="http://schemas.microsoft.com/office/word/2010/wordprocessingDrawing" xmlns:wp="http://schemas.openxmlformats.org/drawingml/2006/wordprocessingDrawing" xmlns:w10="urn:schemas-microsoft-com:office:word" xmlns:w="http://schemas.openxmlformats.org/wordprocessingml/2006/main" xmlns:w14="http://schemas.microsoft.com/office/word/2010/wordml" xmlns:w15="http://schemas.microsoft.com/office/word/2012/wordml" xmlns:w16cex="http://schemas.microsoft.com/office/word/2018/wordml/cex" xmlns:w16cid="http://schemas.microsoft.com/office/word/2016/wordml/cid" xmlns:w16="http://schemas.microsoft.com/office/word/2018/wordml" xmlns:w16sdtdh="http://schemas.microsoft.com/office/word/2020/wordml/sdtdatahash" xmlns:w16se="http://schemas.microsoft.com/office/word/2015/wordml/symex" xmlns:wpg="http://schemas.microsoft.com/office/word/2010/wordprocessingGroup" xmlns:wpi="http://schemas.microsoft.com/office/word/2010/wordprocessingInk" xmlns:wne="http://schemas.microsoft.com/office/word/2006/wordml" xmlns:wps="http://schemas.microsoft.com/office/word/2010/wordprocessingShape" mc:Ignorable="w14 w15 w16se w16cid w16 w16cex w16sdtdh wp14">
+  <w15:commentEx w15:paraId="72745586" w15:done="0"/>
   <w15:commentEx w15:paraId="0251147E" w15:done="0"/>
-  <w15:commentEx w15:paraId="0ADF47EC" w15:done="0"/>
+  <w15:commentEx w15:paraId="0DA0B54F" w15:done="0"/>
 </w15:commentsEx>
 </file>
 
 <file path=word/commentsExtensible.xml><?xml version="1.0" encoding="utf-8"?>
 <w16cex:commentsExtensible xmlns:wpc="http://schemas.microsoft.com/office/word/2010/wordprocessingCanvas" xmlns:cx="http://schemas.microsoft.com/office/drawing/2014/chartex" xmlns:cx1="http://schemas.microsoft.com/office/drawing/2015/9/8/chartex" xmlns:cx2="http://schemas.microsoft.com/office/drawing/2015/10/21/chartex" xmlns:cx3="http://schemas.microsoft.com/office/drawing/2016/5/9/chartex" xmlns:cx4="http://schemas.microsoft.com/office/drawing/2016/5/10/chartex" xmlns:cx5="http://schemas.microsoft.com/office/drawing/2016/5/11/chartex" xmlns:cx6="http://schemas.microsoft.com/office/drawing/2016/5/12/chartex" xmlns:cx7="http://schemas.microsoft.com/office/drawing/2016/5/13/chartex" xmlns:cx8="http://schemas.microsoft.com/office/drawing/2016/5/14/chartex" xmlns:mc="http://schemas.openxmlformats.org/markup-compatibility/2006" xmlns:aink="http://schemas.microsoft.com/office/drawing/2016/ink" xmlns:am3d="http://schemas.microsoft.com/office/drawing/2017/model3d" xmlns:o="urn:schemas-microsoft-com:office:office" xmlns:oel="http://schemas.microsoft.com/office/2019/extlst" xmlns:r="http://schemas.openxmlformats.org/officeDocument/2006/relationships" xmlns:m="http://schemas.openxmlformats.org/officeDocument/2006/math" xmlns:v="urn:schemas-microsoft-com:vml" xmlns:wp14="http://schemas.microsoft.com/office/word/2010/wordprocessingDrawing" xmlns:wp="http://schemas.openxmlformats.org/drawingml/2006/wordprocessingDrawing" xmlns:w10="urn:schemas-microsoft-com:office:word" xmlns:w="http://schemas.openxmlformats.org/wordprocessingml/2006/main" xmlns:w14="http://schemas.microsoft.com/office/word/2010/wordml" xmlns:w15="http://schemas.microsoft.com/office/word/2012/wordml" xmlns:w16cex="http://schemas.microsoft.com/office/word/2018/wordml/cex" xmlns:w16cid="http://schemas.microsoft.com/office/word/2016/wordml/cid" xmlns:w16="http://schemas.microsoft.com/office/word/2018/wordml" xmlns:w16sdtdh="http://schemas.microsoft.com/office/word/2020/wordml/sdtdatahash" xmlns:w16se="http://schemas.microsoft.com/office/word/2015/wordml/symex" xmlns:wpg="http://schemas.microsoft.com/office/word/2010/wordprocessingGroup" xmlns:wpi="http://schemas.microsoft.com/office/word/2010/wordprocessingInk" xmlns:wne="http://schemas.microsoft.com/office/word/2006/wordml" xmlns:wps="http://schemas.microsoft.com/office/word/2010/wordprocessingShape" mc:Ignorable="w14 w15 w16se w16cid w16 w16cex w16sdtdh wp14">
+  <w16cex:commentExtensible w16cex:durableId="2762CB94" w16cex:dateUtc="2023-01-06T15:32:00Z"/>
   <w16cex:commentExtensible w16cex:durableId="2762BE01" w16cex:dateUtc="2023-01-06T14:34:00Z"/>
-  <w16cex:commentExtensible w16cex:durableId="2762BE43" w16cex:dateUtc="2023-01-06T14:35:00Z"/>
+  <w16cex:commentExtensible w16cex:durableId="2762C99E" w16cex:dateUtc="2023-01-06T15:23:00Z"/>
 </w16cex:commentsExtensible>
 </file>
 
 <file path=word/commentsIds.xml><?xml version="1.0" encoding="utf-8"?>
 <w16cid:commentsIds xmlns:wpc="http://schemas.microsoft.com/office/word/2010/wordprocessingCanvas" xmlns:cx="http://schemas.microsoft.com/office/drawing/2014/chartex" xmlns:cx1="http://schemas.microsoft.com/office/drawing/2015/9/8/chartex" xmlns:cx2="http://schemas.microsoft.com/office/drawing/2015/10/21/chartex" xmlns:cx3="http://schemas.microsoft.com/office/drawing/2016/5/9/chartex" xmlns:cx4="http://schemas.microsoft.com/office/drawing/2016/5/10/chartex" xmlns:cx5="http://schemas.microsoft.com/office/drawing/2016/5/11/chartex" xmlns:cx6="http://schemas.microsoft.com/office/drawing/2016/5/12/chartex" xmlns:cx7="http://schemas.microsoft.com/office/drawing/2016/5/13/chartex" xmlns:cx8="http://schemas.microsoft.com/office/drawing/2016/5/14/chartex" xmlns:mc="http://schemas.openxmlformats.org/markup-compatibility/2006" xmlns:aink="http://schemas.microsoft.com/office/drawing/2016/ink" xmlns:am3d="http://schemas.microsoft.com/office/drawing/2017/model3d" xmlns:o="urn:schemas-microsoft-com:office:office" xmlns:oel="http://schemas.microsoft.com/office/2019/extlst" xmlns:r="http://schemas.openxmlformats.org/officeDocument/2006/relationships" xmlns:m="http://schemas.openxmlformats.org/officeDocument/2006/math" xmlns:v="urn:schemas-microsoft-com:vml" xmlns:wp14="http://schemas.microsoft.com/office/word/2010/wordprocessingDrawing" xmlns:wp="http://schemas.openxmlformats.org/drawingml/2006/wordprocessingDrawing" xmlns:w10="urn:schemas-microsoft-com:office:word" xmlns:w="http://schemas.openxmlformats.org/wordprocessingml/2006/main" xmlns:w14="http://schemas.microsoft.com/office/word/2010/wordml" xmlns:w15="http://schemas.microsoft.com/office/word/2012/wordml" xmlns:w16cex="http://schemas.microsoft.com/office/word/2018/wordml/cex" xmlns:w16cid="http://schemas.microsoft.com/office/word/2016/wordml/cid" xmlns:w16="http://schemas.microsoft.com/office/word/2018/wordml" xmlns:w16sdtdh="http://schemas.microsoft.com/office/word/2020/wordml/sdtdatahash" xmlns:w16se="http://schemas.microsoft.com/office/word/2015/wordml/symex" xmlns:wpg="http://schemas.microsoft.com/office/word/2010/wordprocessingGroup" xmlns:wpi="http://schemas.microsoft.com/office/word/2010/wordprocessingInk" xmlns:wne="http://schemas.microsoft.com/office/word/2006/wordml" xmlns:wps="http://schemas.microsoft.com/office/word/2010/wordprocessingShape" mc:Ignorable="w14 w15 w16se w16cid w16 w16cex w16sdtdh wp14">
+  <w16cid:commentId w16cid:paraId="72745586" w16cid:durableId="2762CB94"/>
   <w16cid:commentId w16cid:paraId="0251147E" w16cid:durableId="2762BE01"/>
-  <w16cid:commentId w16cid:paraId="0ADF47EC" w16cid:durableId="2762BE43"/>
+  <w16cid:commentId w16cid:paraId="0DA0B54F" w16cid:durableId="2762C99E"/>
 </w16cid:commentsIds>
 </file>
 

</xml_diff>

<commit_message>
removed proxy utilization in favor of MethodResolver and MethodExecutor unified reading configuration from different classes instead of copying them
</commit_message>
<xml_diff>
--- a/src/test/resources/org/wickedsource/docxstamper/MapAccessorAndReflectivePropertyAccessorTest.docx
+++ b/src/test/resources/org/wickedsource/docxstamper/MapAccessorAndReflectivePropertyAccessorTest.docx
@@ -70,13 +70,7 @@
     </w:p>
     <w:p>
       <w:r>
-        <w:t>${value</w:t>
-      </w:r>
-      <w:r>
-        <w:t>s</w:t>
-      </w:r>
-      <w:r>
-        <w:t>}</w:t>
+        <w:t>${value}</w:t>
       </w:r>
     </w:p>
     <w:p>

</xml_diff>